<commit_message>
Respostas das questões 3 e 4
</commit_message>
<xml_diff>
--- a/Questao3/Questões 3.docx
+++ b/Questao3/Questões 3.docx
@@ -1,6 +1,6 @@
 
 <file path=word/document.xml><?xml version="1.0" encoding="utf-8"?>
-<w:document xmlns:wpc="http://schemas.microsoft.com/office/word/2010/wordprocessingCanvas" xmlns:cx="http://schemas.microsoft.com/office/drawing/2014/chartex" xmlns:cx1="http://schemas.microsoft.com/office/drawing/2015/9/8/chartex" xmlns:cx2="http://schemas.microsoft.com/office/drawing/2015/10/21/chartex" xmlns:cx3="http://schemas.microsoft.com/office/drawing/2016/5/9/chartex" xmlns:cx4="http://schemas.microsoft.com/office/drawing/2016/5/10/chartex" xmlns:cx5="http://schemas.microsoft.com/office/drawing/2016/5/11/chartex" xmlns:cx6="http://schemas.microsoft.com/office/drawing/2016/5/12/chartex" xmlns:cx7="http://schemas.microsoft.com/office/drawing/2016/5/13/chartex" xmlns:cx8="http://schemas.microsoft.com/office/drawing/2016/5/14/chartex" xmlns:mc="http://schemas.openxmlformats.org/markup-compatibility/2006" xmlns:aink="http://schemas.microsoft.com/office/drawing/2016/ink" xmlns:am3d="http://schemas.microsoft.com/office/drawing/2017/model3d" xmlns:o="urn:schemas-microsoft-com:office:office" xmlns:r="http://schemas.openxmlformats.org/officeDocument/2006/relationships" xmlns:m="http://schemas.openxmlformats.org/officeDocument/2006/math" xmlns:v="urn:schemas-microsoft-com:vml" xmlns:wp14="http://schemas.microsoft.com/office/word/2010/wordprocessingDrawing" xmlns:wp="http://schemas.openxmlformats.org/drawingml/2006/wordprocessingDrawing" xmlns:w10="urn:schemas-microsoft-com:office:word" xmlns:w="http://schemas.openxmlformats.org/wordprocessingml/2006/main" xmlns:w14="http://schemas.microsoft.com/office/word/2010/wordml" xmlns:w15="http://schemas.microsoft.com/office/word/2012/wordml" xmlns:w16cex="http://schemas.microsoft.com/office/word/2018/wordml/cex" xmlns:w16cid="http://schemas.microsoft.com/office/word/2016/wordml/cid" xmlns:w16="http://schemas.microsoft.com/office/word/2018/wordml" xmlns:w16sdtdh="http://schemas.microsoft.com/office/word/2020/wordml/sdtdatahash" xmlns:w16se="http://schemas.microsoft.com/office/word/2015/wordml/symex" xmlns:wpg="http://schemas.microsoft.com/office/word/2010/wordprocessingGroup" xmlns:wpi="http://schemas.microsoft.com/office/word/2010/wordprocessingInk" xmlns:wne="http://schemas.microsoft.com/office/word/2006/wordml" xmlns:wps="http://schemas.microsoft.com/office/word/2010/wordprocessingShape" mc:Ignorable="w14 w15 w16se w16cid w16 w16cex w16sdtdh wp14">
+<w:document xmlns:wpc="http://schemas.microsoft.com/office/word/2010/wordprocessingCanvas" xmlns:cx="http://schemas.microsoft.com/office/drawing/2014/chartex" xmlns:cx1="http://schemas.microsoft.com/office/drawing/2015/9/8/chartex" xmlns:mc="http://schemas.openxmlformats.org/markup-compatibility/2006" xmlns:o="urn:schemas-microsoft-com:office:office" xmlns:r="http://schemas.openxmlformats.org/officeDocument/2006/relationships" xmlns:m="http://schemas.openxmlformats.org/officeDocument/2006/math" xmlns:v="urn:schemas-microsoft-com:vml" xmlns:wp14="http://schemas.microsoft.com/office/word/2010/wordprocessingDrawing" xmlns:wp="http://schemas.openxmlformats.org/drawingml/2006/wordprocessingDrawing" xmlns:w10="urn:schemas-microsoft-com:office:word" xmlns:w="http://schemas.openxmlformats.org/wordprocessingml/2006/main" xmlns:w14="http://schemas.microsoft.com/office/word/2010/wordml" xmlns:w15="http://schemas.microsoft.com/office/word/2012/wordml" xmlns:w16se="http://schemas.microsoft.com/office/word/2015/wordml/symex" xmlns:wpg="http://schemas.microsoft.com/office/word/2010/wordprocessingGroup" xmlns:wpi="http://schemas.microsoft.com/office/word/2010/wordprocessingInk" xmlns:wne="http://schemas.microsoft.com/office/word/2006/wordml" xmlns:wps="http://schemas.microsoft.com/office/word/2010/wordprocessingShape" mc:Ignorable="w14 w15 w16se wp14">
   <w:body>
     <w:p>
       <w:pPr>
@@ -91,14 +91,6 @@
                 <w:lang w:val="en-US"/>
               </w:rPr>
             </w:pPr>
-            <w:r>
-              <w:rPr>
-                <w:rFonts w:ascii="Courier New" w:hAnsi="Courier New" w:cs="Courier New"/>
-                <w:color w:val="00B050"/>
-                <w:lang w:val="en-US"/>
-              </w:rPr>
-              <w:t xml:space="preserve">git </w:t>
-            </w:r>
             <w:proofErr w:type="spellStart"/>
             <w:r>
               <w:rPr>
@@ -106,6 +98,24 @@
                 <w:color w:val="00B050"/>
                 <w:lang w:val="en-US"/>
               </w:rPr>
+              <w:t>git</w:t>
+            </w:r>
+            <w:proofErr w:type="spellEnd"/>
+            <w:r>
+              <w:rPr>
+                <w:rFonts w:ascii="Courier New" w:hAnsi="Courier New" w:cs="Courier New"/>
+                <w:color w:val="00B050"/>
+                <w:lang w:val="en-US"/>
+              </w:rPr>
+              <w:t xml:space="preserve"> </w:t>
+            </w:r>
+            <w:proofErr w:type="spellStart"/>
+            <w:r>
+              <w:rPr>
+                <w:rFonts w:ascii="Courier New" w:hAnsi="Courier New" w:cs="Courier New"/>
+                <w:color w:val="00B050"/>
+                <w:lang w:val="en-US"/>
+              </w:rPr>
               <w:t>init</w:t>
             </w:r>
             <w:proofErr w:type="spellEnd"/>
@@ -179,14 +189,6 @@
                 <w:lang w:val="en-US"/>
               </w:rPr>
             </w:pPr>
-            <w:r>
-              <w:rPr>
-                <w:rFonts w:ascii="Courier New" w:hAnsi="Courier New" w:cs="Courier New"/>
-                <w:color w:val="00B050"/>
-                <w:lang w:val="en-US"/>
-              </w:rPr>
-              <w:t xml:space="preserve">git </w:t>
-            </w:r>
             <w:proofErr w:type="gramStart"/>
             <w:r>
               <w:rPr>
@@ -194,9 +196,17 @@
                 <w:color w:val="00B050"/>
                 <w:lang w:val="en-US"/>
               </w:rPr>
-              <w:t>add .</w:t>
+              <w:t>git</w:t>
             </w:r>
             <w:proofErr w:type="gramEnd"/>
+            <w:r>
+              <w:rPr>
+                <w:rFonts w:ascii="Courier New" w:hAnsi="Courier New" w:cs="Courier New"/>
+                <w:color w:val="00B050"/>
+                <w:lang w:val="en-US"/>
+              </w:rPr>
+              <w:t xml:space="preserve"> add .</w:t>
+            </w:r>
           </w:p>
           <w:p>
             <w:pPr>
@@ -397,14 +407,6 @@
                 <w:lang w:val="en-US"/>
               </w:rPr>
             </w:pPr>
-            <w:r>
-              <w:rPr>
-                <w:rFonts w:ascii="Courier New" w:hAnsi="Courier New" w:cs="Courier New"/>
-                <w:color w:val="00B050"/>
-                <w:lang w:val="en-US"/>
-              </w:rPr>
-              <w:t>git add *.</w:t>
-            </w:r>
             <w:proofErr w:type="spellStart"/>
             <w:r>
               <w:rPr>
@@ -412,6 +414,24 @@
                 <w:color w:val="00B050"/>
                 <w:lang w:val="en-US"/>
               </w:rPr>
+              <w:t>git</w:t>
+            </w:r>
+            <w:proofErr w:type="spellEnd"/>
+            <w:r>
+              <w:rPr>
+                <w:rFonts w:ascii="Courier New" w:hAnsi="Courier New" w:cs="Courier New"/>
+                <w:color w:val="00B050"/>
+                <w:lang w:val="en-US"/>
+              </w:rPr>
+              <w:t xml:space="preserve"> add *.</w:t>
+            </w:r>
+            <w:proofErr w:type="spellStart"/>
+            <w:r>
+              <w:rPr>
+                <w:rFonts w:ascii="Courier New" w:hAnsi="Courier New" w:cs="Courier New"/>
+                <w:color w:val="00B050"/>
+                <w:lang w:val="en-US"/>
+              </w:rPr>
               <w:t>js</w:t>
             </w:r>
             <w:proofErr w:type="spellEnd"/>
@@ -466,8 +486,33 @@
                 <w:rFonts w:ascii="Courier New" w:hAnsi="Courier New" w:cs="Courier New"/>
                 <w:color w:val="00B050"/>
               </w:rPr>
-              <w:t xml:space="preserve"> checkout master</w:t>
-            </w:r>
+              <w:t xml:space="preserve"> </w:t>
+            </w:r>
+            <w:proofErr w:type="spellStart"/>
+            <w:r>
+              <w:rPr>
+                <w:rFonts w:ascii="Courier New" w:hAnsi="Courier New" w:cs="Courier New"/>
+                <w:color w:val="00B050"/>
+              </w:rPr>
+              <w:t>checkout</w:t>
+            </w:r>
+            <w:proofErr w:type="spellEnd"/>
+            <w:r>
+              <w:rPr>
+                <w:rFonts w:ascii="Courier New" w:hAnsi="Courier New" w:cs="Courier New"/>
+                <w:color w:val="00B050"/>
+              </w:rPr>
+              <w:t xml:space="preserve"> </w:t>
+            </w:r>
+            <w:proofErr w:type="spellStart"/>
+            <w:r>
+              <w:rPr>
+                <w:rFonts w:ascii="Courier New" w:hAnsi="Courier New" w:cs="Courier New"/>
+                <w:color w:val="00B050"/>
+              </w:rPr>
+              <w:t>master</w:t>
+            </w:r>
+            <w:proofErr w:type="spellEnd"/>
           </w:p>
         </w:tc>
       </w:tr>
@@ -503,21 +548,12 @@
           <w:numId w:val="1"/>
         </w:numPr>
       </w:pPr>
-      <w:proofErr w:type="gramStart"/>
-      <w:r>
-        <w:rPr>
-          <w:b/>
-          <w:bCs/>
-        </w:rPr>
-        <w:t xml:space="preserve">[  </w:t>
-      </w:r>
-      <w:proofErr w:type="gramEnd"/>
-      <w:r>
-        <w:rPr>
-          <w:b/>
-          <w:bCs/>
-        </w:rPr>
-        <w:t xml:space="preserve"> </w:t>
+      <w:r>
+        <w:rPr>
+          <w:b/>
+          <w:bCs/>
+        </w:rPr>
+        <w:t xml:space="preserve">[   </w:t>
       </w:r>
       <w:r>
         <w:rPr>
@@ -596,10 +632,18 @@
       </w:r>
       <w:r>
         <w:rPr>
-          <w:b/>
-          <w:bCs/>
+          <w:rFonts w:ascii="Calibri" w:eastAsia="Calibri" w:hAnsi="Calibri" w:cs="Calibri"/>
+          <w:b/>
           <w:color w:val="FF0000"/>
         </w:rPr>
+        <w:t>x</w:t>
+      </w:r>
+      <w:r>
+        <w:rPr>
+          <w:b/>
+          <w:bCs/>
+          <w:color w:val="FF0000"/>
+        </w:rPr>
         <w:t xml:space="preserve">  </w:t>
       </w:r>
       <w:r>
@@ -623,6 +667,8 @@
       <w:r>
         <w:t>style.css, apenas.</w:t>
       </w:r>
+      <w:bookmarkStart w:id="0" w:name="_GoBack"/>
+      <w:bookmarkEnd w:id="0"/>
     </w:p>
     <w:p>
       <w:pPr>
@@ -632,7 +678,6 @@
           <w:numId w:val="1"/>
         </w:numPr>
       </w:pPr>
-      <w:proofErr w:type="gramStart"/>
       <w:r>
         <w:rPr>
           <w:b/>
@@ -647,7 +692,6 @@
         </w:rPr>
         <w:t xml:space="preserve">  </w:t>
       </w:r>
-      <w:proofErr w:type="gramEnd"/>
       <w:r>
         <w:rPr>
           <w:b/>
@@ -692,7 +736,6 @@
         </w:rPr>
         <w:t xml:space="preserve">  </w:t>
       </w:r>
-      <w:proofErr w:type="gramStart"/>
       <w:r>
         <w:rPr>
           <w:b/>
@@ -701,7 +744,6 @@
         </w:rPr>
         <w:t xml:space="preserve">  ]</w:t>
       </w:r>
-      <w:proofErr w:type="gramEnd"/>
       <w:r>
         <w:rPr>
           <w:lang w:val="en-US"/>
@@ -746,7 +788,7 @@
 </file>
 
 <file path=word/numbering.xml><?xml version="1.0" encoding="utf-8"?>
-<w:numbering xmlns:wpc="http://schemas.microsoft.com/office/word/2010/wordprocessingCanvas" xmlns:cx="http://schemas.microsoft.com/office/drawing/2014/chartex" xmlns:cx1="http://schemas.microsoft.com/office/drawing/2015/9/8/chartex" xmlns:cx2="http://schemas.microsoft.com/office/drawing/2015/10/21/chartex" xmlns:cx3="http://schemas.microsoft.com/office/drawing/2016/5/9/chartex" xmlns:cx4="http://schemas.microsoft.com/office/drawing/2016/5/10/chartex" xmlns:cx5="http://schemas.microsoft.com/office/drawing/2016/5/11/chartex" xmlns:cx6="http://schemas.microsoft.com/office/drawing/2016/5/12/chartex" xmlns:cx7="http://schemas.microsoft.com/office/drawing/2016/5/13/chartex" xmlns:cx8="http://schemas.microsoft.com/office/drawing/2016/5/14/chartex" xmlns:mc="http://schemas.openxmlformats.org/markup-compatibility/2006" xmlns:aink="http://schemas.microsoft.com/office/drawing/2016/ink" xmlns:am3d="http://schemas.microsoft.com/office/drawing/2017/model3d" xmlns:o="urn:schemas-microsoft-com:office:office" xmlns:r="http://schemas.openxmlformats.org/officeDocument/2006/relationships" xmlns:m="http://schemas.openxmlformats.org/officeDocument/2006/math" xmlns:v="urn:schemas-microsoft-com:vml" xmlns:wp14="http://schemas.microsoft.com/office/word/2010/wordprocessingDrawing" xmlns:wp="http://schemas.openxmlformats.org/drawingml/2006/wordprocessingDrawing" xmlns:w10="urn:schemas-microsoft-com:office:word" xmlns:w="http://schemas.openxmlformats.org/wordprocessingml/2006/main" xmlns:w14="http://schemas.microsoft.com/office/word/2010/wordml" xmlns:w15="http://schemas.microsoft.com/office/word/2012/wordml" xmlns:w16cex="http://schemas.microsoft.com/office/word/2018/wordml/cex" xmlns:w16cid="http://schemas.microsoft.com/office/word/2016/wordml/cid" xmlns:w16="http://schemas.microsoft.com/office/word/2018/wordml" xmlns:w16sdtdh="http://schemas.microsoft.com/office/word/2020/wordml/sdtdatahash" xmlns:w16se="http://schemas.microsoft.com/office/word/2015/wordml/symex" xmlns:wpg="http://schemas.microsoft.com/office/word/2010/wordprocessingGroup" xmlns:wpi="http://schemas.microsoft.com/office/word/2010/wordprocessingInk" xmlns:wne="http://schemas.microsoft.com/office/word/2006/wordml" xmlns:wps="http://schemas.microsoft.com/office/word/2010/wordprocessingShape" mc:Ignorable="w14 w15 w16se w16cid w16 w16cex w16sdtdh wp14">
+<w:numbering xmlns:wpc="http://schemas.microsoft.com/office/word/2010/wordprocessingCanvas" xmlns:cx="http://schemas.microsoft.com/office/drawing/2014/chartex" xmlns:cx1="http://schemas.microsoft.com/office/drawing/2015/9/8/chartex" xmlns:mc="http://schemas.openxmlformats.org/markup-compatibility/2006" xmlns:o="urn:schemas-microsoft-com:office:office" xmlns:r="http://schemas.openxmlformats.org/officeDocument/2006/relationships" xmlns:m="http://schemas.openxmlformats.org/officeDocument/2006/math" xmlns:v="urn:schemas-microsoft-com:vml" xmlns:wp14="http://schemas.microsoft.com/office/word/2010/wordprocessingDrawing" xmlns:wp="http://schemas.openxmlformats.org/drawingml/2006/wordprocessingDrawing" xmlns:w10="urn:schemas-microsoft-com:office:word" xmlns:w="http://schemas.openxmlformats.org/wordprocessingml/2006/main" xmlns:w14="http://schemas.microsoft.com/office/word/2010/wordml" xmlns:w15="http://schemas.microsoft.com/office/word/2012/wordml" xmlns:w16se="http://schemas.microsoft.com/office/word/2015/wordml/symex" xmlns:wpg="http://schemas.microsoft.com/office/word/2010/wordprocessingGroup" xmlns:wpi="http://schemas.microsoft.com/office/word/2010/wordprocessingInk" xmlns:wne="http://schemas.microsoft.com/office/word/2006/wordml" xmlns:wps="http://schemas.microsoft.com/office/word/2010/wordprocessingShape" mc:Ignorable="w14 w15 w16se wp14">
   <w:abstractNum w:abstractNumId="0" w15:restartNumberingAfterBreak="0">
     <w:nsid w:val="4DAC1402"/>
     <w:multiLevelType w:val="hybridMultilevel"/>
@@ -867,7 +909,7 @@
 </file>
 
 <file path=word/styles.xml><?xml version="1.0" encoding="utf-8"?>
-<w:styles xmlns:mc="http://schemas.openxmlformats.org/markup-compatibility/2006" xmlns:r="http://schemas.openxmlformats.org/officeDocument/2006/relationships" xmlns:w="http://schemas.openxmlformats.org/wordprocessingml/2006/main" xmlns:w14="http://schemas.microsoft.com/office/word/2010/wordml" xmlns:w15="http://schemas.microsoft.com/office/word/2012/wordml" xmlns:w16cex="http://schemas.microsoft.com/office/word/2018/wordml/cex" xmlns:w16cid="http://schemas.microsoft.com/office/word/2016/wordml/cid" xmlns:w16="http://schemas.microsoft.com/office/word/2018/wordml" xmlns:w16sdtdh="http://schemas.microsoft.com/office/word/2020/wordml/sdtdatahash" xmlns:w16se="http://schemas.microsoft.com/office/word/2015/wordml/symex" mc:Ignorable="w14 w15 w16se w16cid w16 w16cex w16sdtdh">
+<w:styles xmlns:mc="http://schemas.openxmlformats.org/markup-compatibility/2006" xmlns:r="http://schemas.openxmlformats.org/officeDocument/2006/relationships" xmlns:w="http://schemas.openxmlformats.org/wordprocessingml/2006/main" xmlns:w14="http://schemas.microsoft.com/office/word/2010/wordml" xmlns:w15="http://schemas.microsoft.com/office/word/2012/wordml" xmlns:w16se="http://schemas.microsoft.com/office/word/2015/wordml/symex" mc:Ignorable="w14 w15 w16se">
   <w:docDefaults>
     <w:rPrDefault>
       <w:rPr>
@@ -879,7 +921,7 @@
     </w:rPrDefault>
     <w:pPrDefault/>
   </w:docDefaults>
-  <w:latentStyles w:defLockedState="0" w:defUIPriority="99" w:defSemiHidden="0" w:defUnhideWhenUsed="0" w:defQFormat="0" w:count="376">
+  <w:latentStyles w:defLockedState="0" w:defUIPriority="99" w:defSemiHidden="0" w:defUnhideWhenUsed="0" w:defQFormat="0" w:count="371">
     <w:lsdException w:name="Normal" w:uiPriority="0" w:qFormat="1"/>
     <w:lsdException w:name="heading 1" w:uiPriority="9" w:qFormat="1"/>
     <w:lsdException w:name="heading 2" w:semiHidden="1" w:uiPriority="9" w:unhideWhenUsed="1" w:qFormat="1"/>
@@ -1251,11 +1293,6 @@
     <w:lsdException w:name="List Table 5 Dark Accent 6" w:uiPriority="50"/>
     <w:lsdException w:name="List Table 6 Colorful Accent 6" w:uiPriority="51"/>
     <w:lsdException w:name="List Table 7 Colorful Accent 6" w:uiPriority="52"/>
-    <w:lsdException w:name="Mention" w:semiHidden="1" w:unhideWhenUsed="1"/>
-    <w:lsdException w:name="Smart Hyperlink" w:semiHidden="1" w:unhideWhenUsed="1"/>
-    <w:lsdException w:name="Hashtag" w:semiHidden="1" w:unhideWhenUsed="1"/>
-    <w:lsdException w:name="Unresolved Mention" w:semiHidden="1" w:unhideWhenUsed="1"/>
-    <w:lsdException w:name="Smart Link" w:semiHidden="1" w:unhideWhenUsed="1"/>
   </w:latentStyles>
   <w:style w:type="paragraph" w:default="1" w:styleId="Normal">
     <w:name w:val="Normal"/>

</xml_diff>